<commit_message>
Added 1st problem details
1. Define the Problem
2. Break the Problem Apart
3. Identify the Potential Solutions
</commit_message>
<xml_diff>
--- a/ProblemSolving/Problem_Solving_Answers.docx
+++ b/ProblemSolving/Problem_Solving_Answers.docx
@@ -406,13 +406,146 @@
       <w:pPr>
         <w:rPr>
           <w:rFonts w:ascii="Helvetica" w:hAnsi="Helvetica"/>
+          <w:sz w:val="20"/>
+          <w:szCs w:val="20"/>
+        </w:rPr>
+      </w:pPr>
+      <w:r>
+        <w:rPr>
+          <w:rFonts w:ascii="Helvetica" w:hAnsi="Helvetica"/>
           <w:b/>
           <w:sz w:val="20"/>
           <w:szCs w:val="20"/>
         </w:rPr>
-      </w:pPr>
+        <w:t>1. Define the Problem:</w:t>
+      </w:r>
+    </w:p>
+    <w:p>
+      <w:pPr>
+        <w:rPr>
+          <w:rFonts w:ascii="Helvetica" w:hAnsi="Helvetica"/>
+          <w:sz w:val="20"/>
+          <w:szCs w:val="20"/>
+        </w:rPr>
+      </w:pPr>
+      <w:r>
+        <w:rPr>
+          <w:rFonts w:ascii="Helvetica" w:hAnsi="Helvetica"/>
+          <w:sz w:val="20"/>
+          <w:szCs w:val="20"/>
+        </w:rPr>
+        <w:t xml:space="preserve">The problem is that the man needs to transport a cat, a parrot, and a bag of seed across a river. The goal is for the man to transport each of the three without leaving any behind that could harm the one it is waiting with. </w:t>
+      </w:r>
+    </w:p>
+    <w:p>
+      <w:pPr>
+        <w:rPr>
+          <w:rFonts w:ascii="Helvetica" w:hAnsi="Helvetica"/>
+          <w:sz w:val="20"/>
+          <w:szCs w:val="20"/>
+        </w:rPr>
+      </w:pPr>
+    </w:p>
+    <w:p>
+      <w:pPr>
+        <w:rPr>
+          <w:rFonts w:ascii="Helvetica" w:hAnsi="Helvetica"/>
+          <w:b/>
+          <w:sz w:val="20"/>
+          <w:szCs w:val="20"/>
+        </w:rPr>
+      </w:pPr>
+      <w:r>
+        <w:rPr>
+          <w:rFonts w:ascii="Helvetica" w:hAnsi="Helvetica"/>
+          <w:b/>
+          <w:sz w:val="20"/>
+          <w:szCs w:val="20"/>
+        </w:rPr>
+        <w:t>2. Break the Problem Apart:</w:t>
+      </w:r>
+    </w:p>
+    <w:p>
+      <w:pPr>
+        <w:rPr>
+          <w:rFonts w:ascii="Helvetica" w:hAnsi="Helvetica"/>
+          <w:sz w:val="20"/>
+          <w:szCs w:val="20"/>
+        </w:rPr>
+      </w:pPr>
+      <w:r>
+        <w:rPr>
+          <w:rFonts w:ascii="Helvetica" w:hAnsi="Helvetica"/>
+          <w:sz w:val="20"/>
+          <w:szCs w:val="20"/>
+        </w:rPr>
+        <w:t>The man is limited to one passenger per boat trip so he must make multiple trips to successfully get everything to the other side of the river. Also, He cannot leave the cat and parrot alone or the cat could eat the parrot and he cannot leave the parrot and the bag of seed alone or the parrot would eat the bag of seed. The sub-goal would be to get each one across safely by avoiding leaving a couple behind that can cause harm to one another between trips.</w:t>
+      </w:r>
+    </w:p>
+    <w:p>
+      <w:pPr>
+        <w:rPr>
+          <w:rFonts w:ascii="Helvetica" w:hAnsi="Helvetica"/>
+          <w:sz w:val="20"/>
+          <w:szCs w:val="20"/>
+        </w:rPr>
+      </w:pPr>
+    </w:p>
+    <w:p>
+      <w:pPr>
+        <w:rPr>
+          <w:rFonts w:ascii="Helvetica" w:hAnsi="Helvetica"/>
+          <w:b/>
+          <w:sz w:val="20"/>
+          <w:szCs w:val="20"/>
+        </w:rPr>
+      </w:pPr>
+      <w:r>
+        <w:rPr>
+          <w:rFonts w:ascii="Helvetica" w:hAnsi="Helvetica"/>
+          <w:b/>
+          <w:sz w:val="20"/>
+          <w:szCs w:val="20"/>
+        </w:rPr>
+        <w:t>3. Identify Potential Solutions:</w:t>
+      </w:r>
+    </w:p>
+    <w:p>
+      <w:pPr>
+        <w:rPr>
+          <w:rFonts w:ascii="Helvetica" w:hAnsi="Helvetica"/>
+          <w:sz w:val="20"/>
+          <w:szCs w:val="20"/>
+        </w:rPr>
+      </w:pPr>
+      <w:r>
+        <w:rPr>
+          <w:rFonts w:ascii="Helvetica" w:hAnsi="Helvetica"/>
+          <w:sz w:val="20"/>
+          <w:szCs w:val="20"/>
+        </w:rPr>
+        <w:t>Potentially, the best solution is for t</w:t>
+      </w:r>
       <w:bookmarkStart w:id="0" w:name="_GoBack"/>
       <w:bookmarkEnd w:id="0"/>
+      <w:r>
+        <w:rPr>
+          <w:rFonts w:ascii="Helvetica" w:hAnsi="Helvetica"/>
+          <w:sz w:val="20"/>
+          <w:szCs w:val="20"/>
+        </w:rPr>
+        <w:t>he man to make four trips. Switching items as he goes about each riverbank side with his boat.</w:t>
+      </w:r>
+    </w:p>
+    <w:p>
+      <w:pPr>
+        <w:rPr>
+          <w:rFonts w:ascii="Helvetica" w:hAnsi="Helvetica"/>
+          <w:b/>
+          <w:sz w:val="20"/>
+          <w:szCs w:val="20"/>
+        </w:rPr>
+      </w:pPr>
     </w:p>
     <w:sectPr>
       <w:pgSz w:w="12240" w:h="15840"/>

</xml_diff>

<commit_message>
Added final parts to problem 1
4. Evaluate
5. Choose and Implement
</commit_message>
<xml_diff>
--- a/ProblemSolving/Problem_Solving_Answers.docx
+++ b/ProblemSolving/Problem_Solving_Answers.docx
@@ -524,28 +524,120 @@
           <w:sz w:val="20"/>
           <w:szCs w:val="20"/>
         </w:rPr>
-        <w:t>Potentially, the best solution is for t</w:t>
-      </w:r>
+        <w:t>Potentially, the best solution is for the man to make four trips. Switching items as he goes about each riverbank side with his boat.</w:t>
+      </w:r>
+    </w:p>
+    <w:p>
+      <w:pPr>
+        <w:rPr>
+          <w:rFonts w:ascii="Helvetica" w:hAnsi="Helvetica"/>
+          <w:b/>
+          <w:sz w:val="20"/>
+          <w:szCs w:val="20"/>
+        </w:rPr>
+      </w:pPr>
+    </w:p>
+    <w:p>
+      <w:pPr>
+        <w:rPr>
+          <w:rFonts w:ascii="Helvetica" w:hAnsi="Helvetica"/>
+          <w:b/>
+          <w:sz w:val="20"/>
+          <w:szCs w:val="20"/>
+        </w:rPr>
+      </w:pPr>
+      <w:r>
+        <w:rPr>
+          <w:rFonts w:ascii="Helvetica" w:hAnsi="Helvetica"/>
+          <w:b/>
+          <w:sz w:val="20"/>
+          <w:szCs w:val="20"/>
+        </w:rPr>
+        <w:t>4. Evaluate Each Solution:</w:t>
+      </w:r>
+    </w:p>
+    <w:p>
+      <w:pPr>
+        <w:rPr>
+          <w:rFonts w:ascii="Helvetica" w:hAnsi="Helvetica"/>
+          <w:sz w:val="20"/>
+          <w:szCs w:val="20"/>
+        </w:rPr>
+      </w:pPr>
+      <w:r>
+        <w:rPr>
+          <w:rFonts w:ascii="Helvetica" w:hAnsi="Helvetica"/>
+          <w:sz w:val="20"/>
+          <w:szCs w:val="20"/>
+        </w:rPr>
+        <w:t>The proposed solution meets the goal and sub-goal. The man transports each item across the river safely and he did not leave any item behind that could potentially cause harm to another item.</w:t>
+      </w:r>
+    </w:p>
+    <w:p>
+      <w:pPr>
+        <w:rPr>
+          <w:rFonts w:ascii="Helvetica" w:hAnsi="Helvetica"/>
+          <w:sz w:val="20"/>
+          <w:szCs w:val="20"/>
+        </w:rPr>
+      </w:pPr>
+    </w:p>
+    <w:p>
+      <w:pPr>
+        <w:rPr>
+          <w:rFonts w:ascii="Helvetica" w:hAnsi="Helvetica"/>
+          <w:b/>
+          <w:sz w:val="20"/>
+          <w:szCs w:val="20"/>
+        </w:rPr>
+      </w:pPr>
+      <w:r>
+        <w:rPr>
+          <w:rFonts w:ascii="Helvetica" w:hAnsi="Helvetica"/>
+          <w:b/>
+          <w:sz w:val="20"/>
+          <w:szCs w:val="20"/>
+        </w:rPr>
+        <w:t>5. Choose a Solution and Develop a Plan to Implement It:</w:t>
+      </w:r>
+    </w:p>
+    <w:p>
+      <w:pPr>
+        <w:rPr>
+          <w:rFonts w:ascii="Helvetica" w:hAnsi="Helvetica"/>
+          <w:sz w:val="20"/>
+          <w:szCs w:val="20"/>
+        </w:rPr>
+      </w:pPr>
+      <w:r>
+        <w:rPr>
+          <w:rFonts w:ascii="Helvetica" w:hAnsi="Helvetica"/>
+          <w:sz w:val="20"/>
+          <w:szCs w:val="20"/>
+        </w:rPr>
+        <w:t xml:space="preserve">The solution that meets the needs of keeping each item safe from the other is for the man to take the parrot with him the first trip. By doing this, the cat is left alone with the seed and it is highly unlikely that the cat will eat the seed. Then, he must go back and get the seed the second trip and </w:t>
+      </w:r>
+      <w:r>
+        <w:rPr>
+          <w:rFonts w:ascii="Helvetica" w:hAnsi="Helvetica"/>
+          <w:sz w:val="20"/>
+          <w:szCs w:val="20"/>
+        </w:rPr>
+        <w:lastRenderedPageBreak/>
+        <w:t>when dropping the seed off on the other side of the bank, take the parrot back to the original side again. This ensures that the parrot is not left alone to eat the seed. Once there, drop the parrot off and bring the cat with him to the goal side. This once again leaves the parrot alone on one side and leaves the cat with the seed and no potential harm to any item. Finally, the man makes one more trip to get the parrot and brings it back to the goal bank side and the man and all three items are now safely at their destination.</w:t>
+      </w:r>
+    </w:p>
+    <w:p>
+      <w:pPr>
+        <w:rPr>
+          <w:rFonts w:ascii="Helvetica" w:hAnsi="Helvetica"/>
+          <w:b/>
+          <w:sz w:val="20"/>
+          <w:szCs w:val="20"/>
+        </w:rPr>
+      </w:pPr>
       <w:bookmarkStart w:id="0" w:name="_GoBack"/>
       <w:bookmarkEnd w:id="0"/>
-      <w:r>
-        <w:rPr>
-          <w:rFonts w:ascii="Helvetica" w:hAnsi="Helvetica"/>
-          <w:sz w:val="20"/>
-          <w:szCs w:val="20"/>
-        </w:rPr>
-        <w:t>he man to make four trips. Switching items as he goes about each riverbank side with his boat.</w:t>
-      </w:r>
-    </w:p>
-    <w:p>
-      <w:pPr>
-        <w:rPr>
-          <w:rFonts w:ascii="Helvetica" w:hAnsi="Helvetica"/>
-          <w:b/>
-          <w:sz w:val="20"/>
-          <w:szCs w:val="20"/>
-        </w:rPr>
-      </w:pPr>
     </w:p>
     <w:sectPr>
       <w:pgSz w:w="12240" w:h="15840"/>

</xml_diff>

<commit_message>
Problem 2 Detail Added
3. Identify Potential Solutions
</commit_message>
<xml_diff>
--- a/ProblemSolving/Problem_Solving_Answers.docx
+++ b/ProblemSolving/Problem_Solving_Answers.docx
@@ -814,6 +814,52 @@
           <w:szCs w:val="20"/>
         </w:rPr>
         <w:t>The constraints are that you must select the socks in the dark and cannot see them until after selection and that there are 3 possible color choices to pick from rather than 1 single color sock. The sub-goal is to select the fewest number of socks to match the two criteria.</w:t>
+      </w:r>
+    </w:p>
+    <w:p>
+      <w:pPr>
+        <w:rPr>
+          <w:rFonts w:ascii="Helvetica" w:hAnsi="Helvetica"/>
+          <w:b/>
+          <w:sz w:val="20"/>
+          <w:szCs w:val="20"/>
+        </w:rPr>
+      </w:pPr>
+    </w:p>
+    <w:p>
+      <w:pPr>
+        <w:rPr>
+          <w:rFonts w:ascii="Helvetica" w:hAnsi="Helvetica"/>
+          <w:b/>
+          <w:sz w:val="20"/>
+          <w:szCs w:val="20"/>
+        </w:rPr>
+      </w:pPr>
+      <w:r>
+        <w:rPr>
+          <w:rFonts w:ascii="Helvetica" w:hAnsi="Helvetica"/>
+          <w:b/>
+          <w:sz w:val="20"/>
+          <w:szCs w:val="20"/>
+        </w:rPr>
+        <w:t>3. Identify Potential Solutions:</w:t>
+      </w:r>
+    </w:p>
+    <w:p>
+      <w:pPr>
+        <w:rPr>
+          <w:rFonts w:ascii="Helvetica" w:hAnsi="Helvetica"/>
+          <w:sz w:val="20"/>
+          <w:szCs w:val="20"/>
+        </w:rPr>
+      </w:pPr>
+      <w:r>
+        <w:rPr>
+          <w:rFonts w:ascii="Helvetica" w:hAnsi="Helvetica"/>
+          <w:sz w:val="20"/>
+          <w:szCs w:val="20"/>
+        </w:rPr>
+        <w:t>For part a, the smallest number of socks to grab would be 4. As for part b, the smallest number to grab would be 18.</w:t>
       </w:r>
     </w:p>
     <w:p>

</xml_diff>

<commit_message>
Problem 3 Detail Added
1. Describe detail added
</commit_message>
<xml_diff>
--- a/ProblemSolving/Problem_Solving_Answers.docx
+++ b/ProblemSolving/Problem_Solving_Answers.docx
@@ -1099,7 +1099,6 @@
           <w:sz w:val="20"/>
           <w:szCs w:val="20"/>
         </w:rPr>
-        <w:lastRenderedPageBreak/>
         <w:t>What if the girl counts from 1 to 1000</w:t>
       </w:r>
     </w:p>
@@ -1157,8 +1156,25 @@
           <w:szCs w:val="20"/>
         </w:rPr>
       </w:pPr>
+      <w:r>
+        <w:rPr>
+          <w:rFonts w:ascii="Helvetica" w:hAnsi="Helvetica"/>
+          <w:sz w:val="20"/>
+          <w:szCs w:val="20"/>
+        </w:rPr>
+        <w:t xml:space="preserve">The problem is determining which finger the little girl will stop on based on how far she counts as set by a, b, and c. </w:t>
+      </w:r>
       <w:bookmarkStart w:id="0" w:name="_GoBack"/>
       <w:bookmarkEnd w:id="0"/>
+    </w:p>
+    <w:p>
+      <w:pPr>
+        <w:rPr>
+          <w:rFonts w:ascii="Helvetica" w:hAnsi="Helvetica"/>
+          <w:sz w:val="20"/>
+          <w:szCs w:val="20"/>
+        </w:rPr>
+      </w:pPr>
     </w:p>
     <w:p>
       <w:pPr>

</xml_diff>

<commit_message>
Problem 3 Details Added
5. Choose and Implement
Completely finished and detailed.
</commit_message>
<xml_diff>
--- a/ProblemSolving/Problem_Solving_Answers.docx
+++ b/ProblemSolving/Problem_Solving_Answers.docx
@@ -1598,7 +1598,7 @@
           <w:sz w:val="20"/>
           <w:szCs w:val="20"/>
         </w:rPr>
-        <w:t xml:space="preserve"> and c General Detail</w:t>
+        <w:t xml:space="preserve"> and c Pattern Proof</w:t>
       </w:r>
       <w:r>
         <w:rPr>
@@ -1787,7 +1787,171 @@
           <w:sz w:val="20"/>
           <w:szCs w:val="20"/>
         </w:rPr>
-        <w:t>Part b:</w:t>
+        <w:t>Part b according to the proved pattern:</w:t>
+      </w:r>
+    </w:p>
+    <w:p>
+      <w:pPr>
+        <w:rPr>
+          <w:rFonts w:ascii="Helvetica" w:hAnsi="Helvetica"/>
+          <w:sz w:val="20"/>
+          <w:szCs w:val="20"/>
+        </w:rPr>
+      </w:pPr>
+      <w:r>
+        <w:rPr>
+          <w:rFonts w:ascii="Helvetica" w:hAnsi="Helvetica"/>
+          <w:sz w:val="20"/>
+          <w:szCs w:val="20"/>
+        </w:rPr>
+        <w:t>100/8</w:t>
+      </w:r>
+    </w:p>
+    <w:p>
+      <w:pPr>
+        <w:rPr>
+          <w:rFonts w:ascii="Helvetica" w:hAnsi="Helvetica"/>
+          <w:sz w:val="20"/>
+          <w:szCs w:val="20"/>
+        </w:rPr>
+      </w:pPr>
+      <w:r>
+        <w:rPr>
+          <w:rFonts w:ascii="Helvetica" w:hAnsi="Helvetica"/>
+          <w:sz w:val="20"/>
+          <w:szCs w:val="20"/>
+        </w:rPr>
+        <w:t>Gives us a remainder of 4</w:t>
+      </w:r>
+    </w:p>
+    <w:p>
+      <w:pPr>
+        <w:rPr>
+          <w:rFonts w:ascii="Helvetica" w:hAnsi="Helvetica"/>
+          <w:sz w:val="20"/>
+          <w:szCs w:val="20"/>
+        </w:rPr>
+      </w:pPr>
+      <w:r>
+        <w:rPr>
+          <w:rFonts w:ascii="Helvetica" w:hAnsi="Helvetica"/>
+          <w:sz w:val="20"/>
+          <w:szCs w:val="20"/>
+        </w:rPr>
+        <w:t>Count 4 fingers starting at the thumb</w:t>
+      </w:r>
+    </w:p>
+    <w:p>
+      <w:pPr>
+        <w:rPr>
+          <w:rFonts w:ascii="Helvetica" w:hAnsi="Helvetica"/>
+          <w:sz w:val="20"/>
+          <w:szCs w:val="20"/>
+        </w:rPr>
+      </w:pPr>
+      <w:r>
+        <w:rPr>
+          <w:rFonts w:ascii="Helvetica" w:hAnsi="Helvetica"/>
+          <w:sz w:val="20"/>
+          <w:szCs w:val="20"/>
+        </w:rPr>
+        <w:t>The answer is the Ring Finger</w:t>
+      </w:r>
+    </w:p>
+    <w:p>
+      <w:pPr>
+        <w:rPr>
+          <w:rFonts w:ascii="Helvetica" w:hAnsi="Helvetica"/>
+          <w:sz w:val="20"/>
+          <w:szCs w:val="20"/>
+        </w:rPr>
+      </w:pPr>
+    </w:p>
+    <w:p>
+      <w:pPr>
+        <w:rPr>
+          <w:rFonts w:ascii="Helvetica" w:hAnsi="Helvetica"/>
+          <w:b/>
+          <w:sz w:val="20"/>
+          <w:szCs w:val="20"/>
+        </w:rPr>
+      </w:pPr>
+      <w:r>
+        <w:rPr>
+          <w:rFonts w:ascii="Helvetica" w:hAnsi="Helvetica"/>
+          <w:b/>
+          <w:sz w:val="20"/>
+          <w:szCs w:val="20"/>
+        </w:rPr>
+        <w:t>Part c according to the proved pattern:</w:t>
+      </w:r>
+    </w:p>
+    <w:p>
+      <w:pPr>
+        <w:rPr>
+          <w:rFonts w:ascii="Helvetica" w:hAnsi="Helvetica"/>
+          <w:sz w:val="20"/>
+          <w:szCs w:val="20"/>
+        </w:rPr>
+      </w:pPr>
+      <w:r>
+        <w:rPr>
+          <w:rFonts w:ascii="Helvetica" w:hAnsi="Helvetica"/>
+          <w:sz w:val="20"/>
+          <w:szCs w:val="20"/>
+        </w:rPr>
+        <w:t>1000/8</w:t>
+      </w:r>
+    </w:p>
+    <w:p>
+      <w:pPr>
+        <w:rPr>
+          <w:rFonts w:ascii="Helvetica" w:hAnsi="Helvetica"/>
+          <w:sz w:val="20"/>
+          <w:szCs w:val="20"/>
+        </w:rPr>
+      </w:pPr>
+      <w:r>
+        <w:rPr>
+          <w:rFonts w:ascii="Helvetica" w:hAnsi="Helvetica"/>
+          <w:sz w:val="20"/>
+          <w:szCs w:val="20"/>
+        </w:rPr>
+        <w:t>Gives a remainder of 0</w:t>
+      </w:r>
+    </w:p>
+    <w:p>
+      <w:pPr>
+        <w:rPr>
+          <w:rFonts w:ascii="Helvetica" w:hAnsi="Helvetica"/>
+          <w:sz w:val="20"/>
+          <w:szCs w:val="20"/>
+        </w:rPr>
+      </w:pPr>
+      <w:r>
+        <w:rPr>
+          <w:rFonts w:ascii="Helvetica" w:hAnsi="Helvetica"/>
+          <w:sz w:val="20"/>
+          <w:szCs w:val="20"/>
+        </w:rPr>
+        <w:t>Since this number is divisible completely by 8, the answer is the First Finger</w:t>
+      </w:r>
+    </w:p>
+    <w:p>
+      <w:pPr>
+        <w:rPr>
+          <w:rFonts w:ascii="Helvetica" w:hAnsi="Helvetica"/>
+          <w:sz w:val="20"/>
+          <w:szCs w:val="20"/>
+        </w:rPr>
+      </w:pPr>
+      <w:r>
+        <w:rPr>
+          <w:rFonts w:ascii="Helvetica" w:hAnsi="Helvetica"/>
+          <w:sz w:val="20"/>
+          <w:szCs w:val="20"/>
+        </w:rPr>
+        <w:t>This is because all numbers completely divisible by 8 fall on the First Finger</w:t>
       </w:r>
       <w:bookmarkStart w:id="0" w:name="_GoBack"/>
       <w:bookmarkEnd w:id="0"/>

</xml_diff>

<commit_message>
Problem 1 Details Added
5. Choose and Implement
A second solution was also possible by switching the taken item during
the second trip
</commit_message>
<xml_diff>
--- a/ProblemSolving/Problem_Solving_Answers.docx
+++ b/ProblemSolving/Problem_Solving_Answers.docx
@@ -626,6 +626,24 @@
         <w:lastRenderedPageBreak/>
         <w:t>when dropping the seed off on the other side of the bank, take the parrot back to the original side again. This ensures that the parrot is not left alone to eat the seed. Once there, drop the parrot off and bring the cat with him to the goal side. This once again leaves the parrot alone on one side and leaves the cat with the seed and no potential harm to any item. Finally, the man makes one more trip to get the parrot and brings it back to the goal bank side and the man and all three items are now safely at their destination.</w:t>
       </w:r>
+      <w:r>
+        <w:rPr>
+          <w:rFonts w:ascii="Helvetica" w:hAnsi="Helvetica"/>
+          <w:sz w:val="20"/>
+          <w:szCs w:val="20"/>
+        </w:rPr>
+        <w:t xml:space="preserve"> </w:t>
+      </w:r>
+      <w:r>
+        <w:rPr>
+          <w:rFonts w:ascii="Helvetica" w:hAnsi="Helvetica"/>
+          <w:sz w:val="20"/>
+          <w:szCs w:val="20"/>
+        </w:rPr>
+        <w:t>Taking the cat the second trip, then bringing the parrot back to the original side, and bringing the seed back the third trip, and returning for the parrot on the last trip once again, can also do this.</w:t>
+      </w:r>
+      <w:bookmarkStart w:id="0" w:name="_GoBack"/>
+      <w:bookmarkEnd w:id="0"/>
     </w:p>
     <w:p>
       <w:pPr>
@@ -945,13 +963,41 @@
           <w:szCs w:val="20"/>
         </w:rPr>
       </w:pPr>
-      <w:r>
-        <w:rPr>
-          <w:rFonts w:ascii="Helvetica" w:hAnsi="Helvetica"/>
-          <w:sz w:val="20"/>
-          <w:szCs w:val="20"/>
-        </w:rPr>
-        <w:t>For part a, each sock has a 1/3 chance of being black, brown, or white. By grabbing 4, that exceeds the number of possibilities and guarantees a matching pair of one color. For part b, black socks have a pair ratio of 5/10 (10 socks) for the total number of socks, brown has a 3/10 (6 socks) pair ratio, and white has a 2/10 pair ratio (4 socks). By grabbing 18, the plan is as follows: 10 socks would cover the 5/10 probability of the black pairs leaving a remaining 3/5 brown pair and 2/5 white pair probability. Then grabbing 6 socks covers the now changed 3/5 pair brown sock probability, leaving only the 2/2 (1:1) ratio or 4 white socks. By grabbing an additional 2 socks that guarantees the final matching pair by exceeding the remaining ratio.</w:t>
+      <w:proofErr w:type="gramStart"/>
+      <w:r>
+        <w:rPr>
+          <w:rFonts w:ascii="Helvetica" w:hAnsi="Helvetica"/>
+          <w:sz w:val="20"/>
+          <w:szCs w:val="20"/>
+        </w:rPr>
+        <w:t>For part a, each sock has a 1/3 chance of being black, brown, or white.</w:t>
+      </w:r>
+      <w:proofErr w:type="gramEnd"/>
+      <w:r>
+        <w:rPr>
+          <w:rFonts w:ascii="Helvetica" w:hAnsi="Helvetica"/>
+          <w:sz w:val="20"/>
+          <w:szCs w:val="20"/>
+        </w:rPr>
+        <w:t xml:space="preserve"> By grabbing 4, that exceeds the number of possibilities and guarantees a matching pair of one color. For part b, black socks have a pair ratio of 5/10 (10 socks) for the total number of socks, brown has a 3/10 (6 socks) pair ratio, and white has a 2/10 pair ratio (4 socks). By grabbing 18, the plan is as follows: 10 socks would cover the 5/10 </w:t>
+      </w:r>
+      <w:proofErr w:type="gramStart"/>
+      <w:r>
+        <w:rPr>
+          <w:rFonts w:ascii="Helvetica" w:hAnsi="Helvetica"/>
+          <w:sz w:val="20"/>
+          <w:szCs w:val="20"/>
+        </w:rPr>
+        <w:t>probability</w:t>
+      </w:r>
+      <w:proofErr w:type="gramEnd"/>
+      <w:r>
+        <w:rPr>
+          <w:rFonts w:ascii="Helvetica" w:hAnsi="Helvetica"/>
+          <w:sz w:val="20"/>
+          <w:szCs w:val="20"/>
+        </w:rPr>
+        <w:t xml:space="preserve"> of the black pairs leaving a remaining 3/5 brown pair and 2/5 white pair probability. Then grabbing 6 socks covers the now changed 3/5 pair brown sock probability, leaving only the 2/2 (1:1) ratio or 4 white socks. By grabbing an additional 2 socks that guarantees the final matching pair by exceeding the remaining ratio.</w:t>
       </w:r>
     </w:p>
     <w:p>
@@ -1097,6 +1143,7 @@
           <w:sz w:val="20"/>
           <w:szCs w:val="20"/>
         </w:rPr>
+        <w:lastRenderedPageBreak/>
         <w:t>Subtract the black pairs from the equation</w:t>
       </w:r>
     </w:p>
@@ -1624,25 +1671,45 @@
           <w:sz w:val="20"/>
           <w:szCs w:val="20"/>
         </w:rPr>
-        <w:t>Thumb corresponds to: 1, 9, 17</w:t>
-      </w:r>
-    </w:p>
-    <w:p>
-      <w:pPr>
-        <w:rPr>
-          <w:rFonts w:ascii="Helvetica" w:hAnsi="Helvetica"/>
-          <w:sz w:val="20"/>
-          <w:szCs w:val="20"/>
-        </w:rPr>
-      </w:pPr>
-      <w:r>
-        <w:rPr>
-          <w:rFonts w:ascii="Helvetica" w:hAnsi="Helvetica"/>
-          <w:sz w:val="20"/>
-          <w:szCs w:val="20"/>
-        </w:rPr>
-        <w:t>First Finger corresponds to: 2, 10, 18</w:t>
-      </w:r>
+        <w:t xml:space="preserve">Thumb corresponds to: 1, 9, </w:t>
+      </w:r>
+      <w:proofErr w:type="gramStart"/>
+      <w:r>
+        <w:rPr>
+          <w:rFonts w:ascii="Helvetica" w:hAnsi="Helvetica"/>
+          <w:sz w:val="20"/>
+          <w:szCs w:val="20"/>
+        </w:rPr>
+        <w:t>17</w:t>
+      </w:r>
+      <w:proofErr w:type="gramEnd"/>
+    </w:p>
+    <w:p>
+      <w:pPr>
+        <w:rPr>
+          <w:rFonts w:ascii="Helvetica" w:hAnsi="Helvetica"/>
+          <w:sz w:val="20"/>
+          <w:szCs w:val="20"/>
+        </w:rPr>
+      </w:pPr>
+      <w:r>
+        <w:rPr>
+          <w:rFonts w:ascii="Helvetica" w:hAnsi="Helvetica"/>
+          <w:sz w:val="20"/>
+          <w:szCs w:val="20"/>
+        </w:rPr>
+        <w:t xml:space="preserve">First Finger corresponds to: 2, 10, </w:t>
+      </w:r>
+      <w:proofErr w:type="gramStart"/>
+      <w:r>
+        <w:rPr>
+          <w:rFonts w:ascii="Helvetica" w:hAnsi="Helvetica"/>
+          <w:sz w:val="20"/>
+          <w:szCs w:val="20"/>
+        </w:rPr>
+        <w:t>18</w:t>
+      </w:r>
+      <w:proofErr w:type="gramEnd"/>
       <w:r>
         <w:rPr>
           <w:rFonts w:ascii="Helvetica" w:hAnsi="Helvetica"/>
@@ -1666,42 +1733,72 @@
           <w:sz w:val="20"/>
           <w:szCs w:val="20"/>
         </w:rPr>
-        <w:t>Middle Finger corresponds to: 3, 11, 19</w:t>
-      </w:r>
-    </w:p>
-    <w:p>
-      <w:pPr>
-        <w:rPr>
-          <w:rFonts w:ascii="Helvetica" w:hAnsi="Helvetica"/>
-          <w:sz w:val="20"/>
-          <w:szCs w:val="20"/>
-        </w:rPr>
-      </w:pPr>
-      <w:r>
-        <w:rPr>
-          <w:rFonts w:ascii="Helvetica" w:hAnsi="Helvetica"/>
-          <w:sz w:val="20"/>
-          <w:szCs w:val="20"/>
-        </w:rPr>
-        <w:t>Third (Ring) Finger corresponds to: 4, 12, 20</w:t>
-      </w:r>
-    </w:p>
-    <w:p>
-      <w:pPr>
-        <w:rPr>
-          <w:rFonts w:ascii="Helvetica" w:hAnsi="Helvetica"/>
-          <w:sz w:val="20"/>
-          <w:szCs w:val="20"/>
-        </w:rPr>
-      </w:pPr>
-      <w:r>
-        <w:rPr>
-          <w:rFonts w:ascii="Helvetica" w:hAnsi="Helvetica"/>
-          <w:sz w:val="20"/>
-          <w:szCs w:val="20"/>
-        </w:rPr>
-        <w:t>Little Finger corresponds to: 5, 13, 21</w:t>
-      </w:r>
+        <w:t xml:space="preserve">Middle Finger corresponds to: 3, 11, </w:t>
+      </w:r>
+      <w:proofErr w:type="gramStart"/>
+      <w:r>
+        <w:rPr>
+          <w:rFonts w:ascii="Helvetica" w:hAnsi="Helvetica"/>
+          <w:sz w:val="20"/>
+          <w:szCs w:val="20"/>
+        </w:rPr>
+        <w:t>19</w:t>
+      </w:r>
+      <w:proofErr w:type="gramEnd"/>
+    </w:p>
+    <w:p>
+      <w:pPr>
+        <w:rPr>
+          <w:rFonts w:ascii="Helvetica" w:hAnsi="Helvetica"/>
+          <w:sz w:val="20"/>
+          <w:szCs w:val="20"/>
+        </w:rPr>
+      </w:pPr>
+      <w:r>
+        <w:rPr>
+          <w:rFonts w:ascii="Helvetica" w:hAnsi="Helvetica"/>
+          <w:sz w:val="20"/>
+          <w:szCs w:val="20"/>
+        </w:rPr>
+        <w:t xml:space="preserve">Third (Ring) Finger corresponds to: 4, 12, </w:t>
+      </w:r>
+      <w:proofErr w:type="gramStart"/>
+      <w:r>
+        <w:rPr>
+          <w:rFonts w:ascii="Helvetica" w:hAnsi="Helvetica"/>
+          <w:sz w:val="20"/>
+          <w:szCs w:val="20"/>
+        </w:rPr>
+        <w:t>20</w:t>
+      </w:r>
+      <w:proofErr w:type="gramEnd"/>
+    </w:p>
+    <w:p>
+      <w:pPr>
+        <w:rPr>
+          <w:rFonts w:ascii="Helvetica" w:hAnsi="Helvetica"/>
+          <w:sz w:val="20"/>
+          <w:szCs w:val="20"/>
+        </w:rPr>
+      </w:pPr>
+      <w:r>
+        <w:rPr>
+          <w:rFonts w:ascii="Helvetica" w:hAnsi="Helvetica"/>
+          <w:sz w:val="20"/>
+          <w:szCs w:val="20"/>
+        </w:rPr>
+        <w:t xml:space="preserve">Little Finger corresponds to: 5, 13, </w:t>
+      </w:r>
+      <w:proofErr w:type="gramStart"/>
+      <w:r>
+        <w:rPr>
+          <w:rFonts w:ascii="Helvetica" w:hAnsi="Helvetica"/>
+          <w:sz w:val="20"/>
+          <w:szCs w:val="20"/>
+        </w:rPr>
+        <w:t>21</w:t>
+      </w:r>
+      <w:proofErr w:type="gramEnd"/>
     </w:p>
     <w:p>
       <w:pPr>
@@ -1734,42 +1831,73 @@
           <w:sz w:val="20"/>
           <w:szCs w:val="20"/>
         </w:rPr>
-        <w:t>Third (Ring) Finger corresponds to: 6, 14, 22</w:t>
-      </w:r>
-    </w:p>
-    <w:p>
-      <w:pPr>
-        <w:rPr>
-          <w:rFonts w:ascii="Helvetica" w:hAnsi="Helvetica"/>
-          <w:sz w:val="20"/>
-          <w:szCs w:val="20"/>
-        </w:rPr>
-      </w:pPr>
-      <w:r>
-        <w:rPr>
-          <w:rFonts w:ascii="Helvetica" w:hAnsi="Helvetica"/>
-          <w:sz w:val="20"/>
-          <w:szCs w:val="20"/>
-        </w:rPr>
-        <w:t>Middle Finger corresponds to: 7, 15, 23</w:t>
-      </w:r>
-    </w:p>
-    <w:p>
-      <w:pPr>
-        <w:rPr>
-          <w:rFonts w:ascii="Helvetica" w:hAnsi="Helvetica"/>
-          <w:sz w:val="20"/>
-          <w:szCs w:val="20"/>
-        </w:rPr>
-      </w:pPr>
-      <w:r>
-        <w:rPr>
-          <w:rFonts w:ascii="Helvetica" w:hAnsi="Helvetica"/>
-          <w:sz w:val="20"/>
-          <w:szCs w:val="20"/>
-        </w:rPr>
-        <w:t>First Finger corresponds to: 8, 16, 24</w:t>
-      </w:r>
+        <w:lastRenderedPageBreak/>
+        <w:t xml:space="preserve">Third (Ring) Finger corresponds to: 6, 14, </w:t>
+      </w:r>
+      <w:proofErr w:type="gramStart"/>
+      <w:r>
+        <w:rPr>
+          <w:rFonts w:ascii="Helvetica" w:hAnsi="Helvetica"/>
+          <w:sz w:val="20"/>
+          <w:szCs w:val="20"/>
+        </w:rPr>
+        <w:t>22</w:t>
+      </w:r>
+      <w:proofErr w:type="gramEnd"/>
+    </w:p>
+    <w:p>
+      <w:pPr>
+        <w:rPr>
+          <w:rFonts w:ascii="Helvetica" w:hAnsi="Helvetica"/>
+          <w:sz w:val="20"/>
+          <w:szCs w:val="20"/>
+        </w:rPr>
+      </w:pPr>
+      <w:r>
+        <w:rPr>
+          <w:rFonts w:ascii="Helvetica" w:hAnsi="Helvetica"/>
+          <w:sz w:val="20"/>
+          <w:szCs w:val="20"/>
+        </w:rPr>
+        <w:t xml:space="preserve">Middle Finger corresponds to: 7, 15, </w:t>
+      </w:r>
+      <w:proofErr w:type="gramStart"/>
+      <w:r>
+        <w:rPr>
+          <w:rFonts w:ascii="Helvetica" w:hAnsi="Helvetica"/>
+          <w:sz w:val="20"/>
+          <w:szCs w:val="20"/>
+        </w:rPr>
+        <w:t>23</w:t>
+      </w:r>
+      <w:proofErr w:type="gramEnd"/>
+    </w:p>
+    <w:p>
+      <w:pPr>
+        <w:rPr>
+          <w:rFonts w:ascii="Helvetica" w:hAnsi="Helvetica"/>
+          <w:sz w:val="20"/>
+          <w:szCs w:val="20"/>
+        </w:rPr>
+      </w:pPr>
+      <w:r>
+        <w:rPr>
+          <w:rFonts w:ascii="Helvetica" w:hAnsi="Helvetica"/>
+          <w:sz w:val="20"/>
+          <w:szCs w:val="20"/>
+        </w:rPr>
+        <w:t xml:space="preserve">First Finger corresponds to: 8, 16, </w:t>
+      </w:r>
+      <w:proofErr w:type="gramStart"/>
+      <w:r>
+        <w:rPr>
+          <w:rFonts w:ascii="Helvetica" w:hAnsi="Helvetica"/>
+          <w:sz w:val="20"/>
+          <w:szCs w:val="20"/>
+        </w:rPr>
+        <w:t>24</w:t>
+      </w:r>
+      <w:proofErr w:type="gramEnd"/>
     </w:p>
     <w:p>
       <w:pPr>
@@ -1953,8 +2081,6 @@
         </w:rPr>
         <w:t>This is because all numbers completely divisible by 8 fall on the First Finger</w:t>
       </w:r>
-      <w:bookmarkStart w:id="0" w:name="_GoBack"/>
-      <w:bookmarkEnd w:id="0"/>
     </w:p>
     <w:sectPr>
       <w:pgSz w:w="12240" w:h="15840"/>

</xml_diff>

<commit_message>
Problem 1 Detail Added
Illustration added to the problem
</commit_message>
<xml_diff>
--- a/ProblemSolving/Problem_Solving_Answers.docx
+++ b/ProblemSolving/Problem_Solving_Answers.docx
@@ -641,6 +641,99 @@
           <w:szCs w:val="20"/>
         </w:rPr>
         <w:t>Taking the cat the second trip, then bringing the parrot back to the original side, and bringing the seed back the third trip, and returning for the parrot on the last trip once again, can also do this.</w:t>
+      </w:r>
+    </w:p>
+    <w:p>
+      <w:pPr>
+        <w:rPr>
+          <w:rFonts w:ascii="Helvetica" w:hAnsi="Helvetica"/>
+          <w:sz w:val="20"/>
+          <w:szCs w:val="20"/>
+        </w:rPr>
+      </w:pPr>
+    </w:p>
+    <w:p>
+      <w:pPr>
+        <w:rPr>
+          <w:rFonts w:ascii="Helvetica" w:hAnsi="Helvetica"/>
+          <w:b/>
+          <w:sz w:val="20"/>
+          <w:szCs w:val="20"/>
+        </w:rPr>
+      </w:pPr>
+      <w:r>
+        <w:rPr>
+          <w:rFonts w:ascii="Helvetica" w:hAnsi="Helvetica"/>
+          <w:b/>
+          <w:sz w:val="20"/>
+          <w:szCs w:val="20"/>
+        </w:rPr>
+        <w:t>Illustration:</w:t>
+      </w:r>
+    </w:p>
+    <w:p>
+      <w:pPr>
+        <w:rPr>
+          <w:rFonts w:ascii="Helvetica" w:hAnsi="Helvetica"/>
+          <w:sz w:val="20"/>
+          <w:szCs w:val="20"/>
+        </w:rPr>
+      </w:pPr>
+      <w:r>
+        <w:rPr>
+          <w:rFonts w:ascii="Helvetica" w:hAnsi="Helvetica"/>
+          <w:noProof/>
+          <w:sz w:val="20"/>
+          <w:szCs w:val="20"/>
+        </w:rPr>
+        <w:drawing>
+          <wp:inline distT="0" distB="0" distL="0" distR="0" wp14:anchorId="6C1E0E5A" wp14:editId="65457C14">
+            <wp:extent cx="5486400" cy="3657600"/>
+            <wp:effectExtent l="0" t="0" r="0" b="0"/>
+            <wp:docPr id="1" name="Picture 1" descr="Macintosh HD:Users:AndrewDTillett:Desktop:Photo on 10-2-13 at 7.06 PM.jpg"/>
+            <wp:cNvGraphicFramePr>
+              <a:graphicFrameLocks xmlns:a="http://schemas.openxmlformats.org/drawingml/2006/main" noChangeAspect="1"/>
+            </wp:cNvGraphicFramePr>
+            <a:graphic xmlns:a="http://schemas.openxmlformats.org/drawingml/2006/main">
+              <a:graphicData uri="http://schemas.openxmlformats.org/drawingml/2006/picture">
+                <pic:pic xmlns:pic="http://schemas.openxmlformats.org/drawingml/2006/picture">
+                  <pic:nvPicPr>
+                    <pic:cNvPr id="0" name="Picture 1" descr="Macintosh HD:Users:AndrewDTillett:Desktop:Photo on 10-2-13 at 7.06 PM.jpg"/>
+                    <pic:cNvPicPr>
+                      <a:picLocks noChangeAspect="1" noChangeArrowheads="1"/>
+                    </pic:cNvPicPr>
+                  </pic:nvPicPr>
+                  <pic:blipFill>
+                    <a:blip r:embed="rId6">
+                      <a:extLst>
+                        <a:ext uri="{28A0092B-C50C-407E-A947-70E740481C1C}">
+                          <a14:useLocalDpi xmlns:a14="http://schemas.microsoft.com/office/drawing/2010/main" val="0"/>
+                        </a:ext>
+                      </a:extLst>
+                    </a:blip>
+                    <a:srcRect/>
+                    <a:stretch>
+                      <a:fillRect/>
+                    </a:stretch>
+                  </pic:blipFill>
+                  <pic:spPr bwMode="auto">
+                    <a:xfrm>
+                      <a:off x="0" y="0"/>
+                      <a:ext cx="5486400" cy="3657600"/>
+                    </a:xfrm>
+                    <a:prstGeom prst="rect">
+                      <a:avLst/>
+                    </a:prstGeom>
+                    <a:noFill/>
+                    <a:ln>
+                      <a:noFill/>
+                    </a:ln>
+                  </pic:spPr>
+                </pic:pic>
+              </a:graphicData>
+            </a:graphic>
+          </wp:inline>
+        </w:drawing>
       </w:r>
       <w:bookmarkStart w:id="0" w:name="_GoBack"/>
       <w:bookmarkEnd w:id="0"/>
@@ -1143,7 +1236,6 @@
           <w:sz w:val="20"/>
           <w:szCs w:val="20"/>
         </w:rPr>
-        <w:lastRenderedPageBreak/>
         <w:t>Subtract the black pairs from the equation</w:t>
       </w:r>
     </w:p>
@@ -1831,7 +1923,6 @@
           <w:sz w:val="20"/>
           <w:szCs w:val="20"/>
         </w:rPr>
-        <w:lastRenderedPageBreak/>
         <w:t xml:space="preserve">Third (Ring) Finger corresponds to: 6, 14, </w:t>
       </w:r>
       <w:proofErr w:type="gramStart"/>
@@ -2844,6 +2935,33 @@
       <w:contextualSpacing/>
     </w:pPr>
   </w:style>
+  <w:style w:type="paragraph" w:styleId="BalloonText">
+    <w:name w:val="Balloon Text"/>
+    <w:basedOn w:val="Normal"/>
+    <w:link w:val="BalloonTextChar"/>
+    <w:uiPriority w:val="99"/>
+    <w:semiHidden/>
+    <w:unhideWhenUsed/>
+    <w:rsid w:val="00AF20BC"/>
+    <w:rPr>
+      <w:rFonts w:ascii="Lucida Grande" w:hAnsi="Lucida Grande" w:cs="Lucida Grande"/>
+      <w:sz w:val="18"/>
+      <w:szCs w:val="18"/>
+    </w:rPr>
+  </w:style>
+  <w:style w:type="character" w:customStyle="1" w:styleId="BalloonTextChar">
+    <w:name w:val="Balloon Text Char"/>
+    <w:basedOn w:val="DefaultParagraphFont"/>
+    <w:link w:val="BalloonText"/>
+    <w:uiPriority w:val="99"/>
+    <w:semiHidden/>
+    <w:rsid w:val="00AF20BC"/>
+    <w:rPr>
+      <w:rFonts w:ascii="Lucida Grande" w:hAnsi="Lucida Grande" w:cs="Lucida Grande"/>
+      <w:sz w:val="18"/>
+      <w:szCs w:val="18"/>
+    </w:rPr>
+  </w:style>
 </w:styles>
 </file>
 
@@ -3040,6 +3158,33 @@
       <w:ind w:left="720"/>
       <w:contextualSpacing/>
     </w:pPr>
+  </w:style>
+  <w:style w:type="paragraph" w:styleId="BalloonText">
+    <w:name w:val="Balloon Text"/>
+    <w:basedOn w:val="Normal"/>
+    <w:link w:val="BalloonTextChar"/>
+    <w:uiPriority w:val="99"/>
+    <w:semiHidden/>
+    <w:unhideWhenUsed/>
+    <w:rsid w:val="00AF20BC"/>
+    <w:rPr>
+      <w:rFonts w:ascii="Lucida Grande" w:hAnsi="Lucida Grande" w:cs="Lucida Grande"/>
+      <w:sz w:val="18"/>
+      <w:szCs w:val="18"/>
+    </w:rPr>
+  </w:style>
+  <w:style w:type="character" w:customStyle="1" w:styleId="BalloonTextChar">
+    <w:name w:val="Balloon Text Char"/>
+    <w:basedOn w:val="DefaultParagraphFont"/>
+    <w:link w:val="BalloonText"/>
+    <w:uiPriority w:val="99"/>
+    <w:semiHidden/>
+    <w:rsid w:val="00AF20BC"/>
+    <w:rPr>
+      <w:rFonts w:ascii="Lucida Grande" w:hAnsi="Lucida Grande" w:cs="Lucida Grande"/>
+      <w:sz w:val="18"/>
+      <w:szCs w:val="18"/>
+    </w:rPr>
   </w:style>
 </w:styles>
 </file>

</xml_diff>

<commit_message>
Removed Problem Solving Guidelines
</commit_message>
<xml_diff>
--- a/ProblemSolving/Problem_Solving_Answers.docx
+++ b/ProblemSolving/Problem_Solving_Answers.docx
@@ -7,366 +7,11 @@
         <w:rPr>
           <w:rFonts w:ascii="Helvetica" w:hAnsi="Helvetica"/>
           <w:b/>
-          <w:sz w:val="20"/>
-          <w:szCs w:val="20"/>
-        </w:rPr>
-      </w:pPr>
-      <w:r>
-        <w:rPr>
-          <w:rFonts w:ascii="Helvetica" w:hAnsi="Helvetica"/>
-          <w:b/>
-          <w:sz w:val="20"/>
-          <w:szCs w:val="20"/>
-        </w:rPr>
-        <w:t>1) Define the Problem</w:t>
-      </w:r>
-    </w:p>
-    <w:p>
-      <w:pPr>
-        <w:rPr>
-          <w:rFonts w:ascii="Helvetica" w:hAnsi="Helvetica"/>
-          <w:sz w:val="20"/>
-          <w:szCs w:val="20"/>
-        </w:rPr>
-      </w:pPr>
-      <w:r>
-        <w:rPr>
-          <w:rFonts w:ascii="Helvetica" w:hAnsi="Helvetica"/>
-          <w:sz w:val="20"/>
-          <w:szCs w:val="20"/>
-        </w:rPr>
-        <w:tab/>
-        <w:t xml:space="preserve">a) Do this in </w:t>
-      </w:r>
-      <w:r>
-        <w:rPr>
-          <w:rFonts w:ascii="Helvetica" w:hAnsi="Helvetica"/>
-          <w:i/>
-          <w:sz w:val="20"/>
-          <w:szCs w:val="20"/>
-        </w:rPr>
-        <w:t>your own words.</w:t>
-      </w:r>
-    </w:p>
-    <w:p>
-      <w:pPr>
-        <w:rPr>
-          <w:rFonts w:ascii="Helvetica" w:hAnsi="Helvetica"/>
-          <w:sz w:val="20"/>
-          <w:szCs w:val="20"/>
-        </w:rPr>
-      </w:pPr>
-      <w:r>
-        <w:rPr>
-          <w:rFonts w:ascii="Helvetica" w:hAnsi="Helvetica"/>
-          <w:sz w:val="20"/>
-          <w:szCs w:val="20"/>
-        </w:rPr>
-        <w:tab/>
-        <w:t xml:space="preserve">b) What insight can you offer into the problem that is not immediately visible from the </w:t>
-      </w:r>
-      <w:r>
-        <w:rPr>
-          <w:rFonts w:ascii="Helvetica" w:hAnsi="Helvetica"/>
-          <w:sz w:val="20"/>
-          <w:szCs w:val="20"/>
-        </w:rPr>
-        <w:tab/>
-        <w:t>word problem alone?</w:t>
-      </w:r>
-    </w:p>
-    <w:p>
-      <w:pPr>
-        <w:rPr>
-          <w:rFonts w:ascii="Helvetica" w:hAnsi="Helvetica"/>
-          <w:sz w:val="20"/>
-          <w:szCs w:val="20"/>
-        </w:rPr>
-      </w:pPr>
-      <w:r>
-        <w:rPr>
-          <w:rFonts w:ascii="Helvetica" w:hAnsi="Helvetica"/>
-          <w:sz w:val="20"/>
-          <w:szCs w:val="20"/>
-        </w:rPr>
-        <w:tab/>
-        <w:t>c) What is the overall goal?</w:t>
-      </w:r>
-    </w:p>
-    <w:p>
-      <w:pPr>
-        <w:rPr>
-          <w:rFonts w:ascii="Helvetica" w:hAnsi="Helvetica"/>
-          <w:sz w:val="20"/>
-          <w:szCs w:val="20"/>
-        </w:rPr>
-      </w:pPr>
-      <w:r>
-        <w:rPr>
-          <w:rFonts w:ascii="Helvetica" w:hAnsi="Helvetica"/>
-          <w:b/>
-          <w:sz w:val="20"/>
-          <w:szCs w:val="20"/>
-        </w:rPr>
-        <w:t>2) Break the Problem Apart</w:t>
-      </w:r>
-    </w:p>
-    <w:p>
-      <w:pPr>
-        <w:rPr>
-          <w:rFonts w:ascii="Helvetica" w:hAnsi="Helvetica"/>
-          <w:sz w:val="20"/>
-          <w:szCs w:val="20"/>
-        </w:rPr>
-      </w:pPr>
-      <w:r>
-        <w:rPr>
-          <w:rFonts w:ascii="Helvetica" w:hAnsi="Helvetica"/>
-          <w:sz w:val="20"/>
-          <w:szCs w:val="20"/>
-        </w:rPr>
-        <w:tab/>
-        <w:t>a) What are the constraints?</w:t>
-      </w:r>
-    </w:p>
-    <w:p>
-      <w:pPr>
-        <w:rPr>
-          <w:rFonts w:ascii="Helvetica" w:hAnsi="Helvetica"/>
-          <w:sz w:val="20"/>
-          <w:szCs w:val="20"/>
-        </w:rPr>
-      </w:pPr>
-      <w:r>
-        <w:rPr>
-          <w:rFonts w:ascii="Helvetica" w:hAnsi="Helvetica"/>
-          <w:sz w:val="20"/>
-          <w:szCs w:val="20"/>
-        </w:rPr>
-        <w:tab/>
-        <w:t>b) What are the sub-goals?</w:t>
-      </w:r>
-    </w:p>
-    <w:p>
-      <w:pPr>
-        <w:rPr>
-          <w:rFonts w:ascii="Helvetica" w:hAnsi="Helvetica"/>
-          <w:b/>
-          <w:sz w:val="20"/>
-          <w:szCs w:val="20"/>
-        </w:rPr>
-      </w:pPr>
-      <w:r>
-        <w:rPr>
-          <w:rFonts w:ascii="Helvetica" w:hAnsi="Helvetica"/>
-          <w:b/>
-          <w:sz w:val="20"/>
-          <w:szCs w:val="20"/>
-        </w:rPr>
-        <w:t>3) Identify Potential Solutions</w:t>
-      </w:r>
-    </w:p>
-    <w:p>
-      <w:pPr>
-        <w:rPr>
-          <w:rFonts w:ascii="Helvetica" w:hAnsi="Helvetica"/>
-          <w:sz w:val="20"/>
-          <w:szCs w:val="20"/>
-        </w:rPr>
-      </w:pPr>
-      <w:r>
-        <w:rPr>
-          <w:rFonts w:ascii="Helvetica" w:hAnsi="Helvetica"/>
-          <w:sz w:val="20"/>
-          <w:szCs w:val="20"/>
-        </w:rPr>
-        <w:tab/>
-        <w:t xml:space="preserve">a) For each of the sub-problems you’ve discussed in #2, what is a possible </w:t>
-      </w:r>
-      <w:r>
-        <w:rPr>
-          <w:rFonts w:ascii="Helvetica" w:hAnsi="Helvetica"/>
-          <w:sz w:val="20"/>
-          <w:szCs w:val="20"/>
-        </w:rPr>
-        <w:tab/>
-        <w:t>solution?</w:t>
-      </w:r>
-    </w:p>
-    <w:p>
-      <w:pPr>
-        <w:rPr>
-          <w:rFonts w:ascii="Helvetica" w:hAnsi="Helvetica"/>
-          <w:b/>
-          <w:sz w:val="20"/>
-          <w:szCs w:val="20"/>
-        </w:rPr>
-      </w:pPr>
-      <w:r>
-        <w:rPr>
-          <w:rFonts w:ascii="Helvetica" w:hAnsi="Helvetica"/>
-          <w:b/>
-          <w:sz w:val="20"/>
-          <w:szCs w:val="20"/>
-        </w:rPr>
-        <w:t>4) Evaluate Each Potential Solution</w:t>
-      </w:r>
-    </w:p>
-    <w:p>
-      <w:pPr>
-        <w:rPr>
-          <w:rFonts w:ascii="Helvetica" w:hAnsi="Helvetica"/>
-          <w:sz w:val="20"/>
-          <w:szCs w:val="20"/>
-        </w:rPr>
-      </w:pPr>
-      <w:r>
-        <w:rPr>
-          <w:rFonts w:ascii="Helvetica" w:hAnsi="Helvetica"/>
-          <w:sz w:val="20"/>
-          <w:szCs w:val="20"/>
-        </w:rPr>
-        <w:tab/>
-        <w:t>a) Does each solution meet the goals?</w:t>
-      </w:r>
-    </w:p>
-    <w:p>
-      <w:pPr>
-        <w:rPr>
-          <w:rFonts w:ascii="Helvetica" w:hAnsi="Helvetica"/>
-          <w:sz w:val="20"/>
-          <w:szCs w:val="20"/>
-        </w:rPr>
-      </w:pPr>
-      <w:r>
-        <w:rPr>
-          <w:rFonts w:ascii="Helvetica" w:hAnsi="Helvetica"/>
-          <w:sz w:val="20"/>
-          <w:szCs w:val="20"/>
-        </w:rPr>
-        <w:tab/>
-        <w:t>b) Will each solution work for ALL cases?</w:t>
-      </w:r>
-    </w:p>
-    <w:p>
-      <w:pPr>
-        <w:rPr>
-          <w:rFonts w:ascii="Helvetica" w:hAnsi="Helvetica"/>
-          <w:b/>
-          <w:sz w:val="20"/>
-          <w:szCs w:val="20"/>
-        </w:rPr>
-      </w:pPr>
-      <w:r>
-        <w:rPr>
-          <w:rFonts w:ascii="Helvetica" w:hAnsi="Helvetica"/>
-          <w:b/>
-          <w:sz w:val="20"/>
-          <w:szCs w:val="20"/>
-        </w:rPr>
-        <w:t>5) Choose a Solution and Develop a Plan to Implement it.</w:t>
-      </w:r>
-    </w:p>
-    <w:p>
-      <w:pPr>
-        <w:rPr>
-          <w:rFonts w:ascii="Helvetica" w:hAnsi="Helvetica"/>
-          <w:sz w:val="20"/>
-          <w:szCs w:val="20"/>
-        </w:rPr>
-      </w:pPr>
-      <w:r>
-        <w:rPr>
-          <w:rFonts w:ascii="Helvetica" w:hAnsi="Helvetica"/>
-          <w:b/>
-          <w:sz w:val="20"/>
-          <w:szCs w:val="20"/>
-        </w:rPr>
-        <w:tab/>
-      </w:r>
-      <w:r>
-        <w:rPr>
-          <w:rFonts w:ascii="Helvetica" w:hAnsi="Helvetica"/>
-          <w:sz w:val="20"/>
-          <w:szCs w:val="20"/>
-        </w:rPr>
-        <w:t>a) Explain the solution in full.</w:t>
-      </w:r>
-    </w:p>
-    <w:p>
-      <w:pPr>
-        <w:rPr>
-          <w:rFonts w:ascii="Helvetica" w:hAnsi="Helvetica"/>
-          <w:sz w:val="20"/>
-          <w:szCs w:val="20"/>
-        </w:rPr>
-      </w:pPr>
-      <w:r>
-        <w:rPr>
-          <w:rFonts w:ascii="Helvetica" w:hAnsi="Helvetica"/>
-          <w:sz w:val="20"/>
-          <w:szCs w:val="20"/>
-        </w:rPr>
-        <w:tab/>
-        <w:t>b) Describe some test cases you tried out to make sure it works. (You can</w:t>
-      </w:r>
-      <w:r>
-        <w:rPr>
-          <w:rFonts w:ascii="Helvetica" w:hAnsi="Helvetica"/>
-          <w:sz w:val="20"/>
-          <w:szCs w:val="20"/>
-        </w:rPr>
-        <w:tab/>
-      </w:r>
-      <w:r>
-        <w:rPr>
-          <w:rFonts w:ascii="Helvetica" w:hAnsi="Helvetica"/>
-          <w:sz w:val="20"/>
-          <w:szCs w:val="20"/>
-        </w:rPr>
-        <w:tab/>
-        <w:t>include drawings and diagrams as part of your explanation as long as they</w:t>
-      </w:r>
-      <w:r>
-        <w:rPr>
-          <w:rFonts w:ascii="Helvetica" w:hAnsi="Helvetica"/>
-          <w:sz w:val="20"/>
-          <w:szCs w:val="20"/>
-        </w:rPr>
-        <w:tab/>
-      </w:r>
-      <w:r>
-        <w:rPr>
-          <w:rFonts w:ascii="Helvetica" w:hAnsi="Helvetica"/>
-          <w:sz w:val="20"/>
-          <w:szCs w:val="20"/>
-        </w:rPr>
-        <w:tab/>
-        <w:t>are clearly communicating the solution.</w:t>
-      </w:r>
-    </w:p>
-    <w:p>
-      <w:pPr>
-        <w:rPr>
-          <w:rFonts w:ascii="Helvetica" w:hAnsi="Helvetica"/>
-        </w:rPr>
-      </w:pPr>
-    </w:p>
-    <w:p>
-      <w:pPr>
-        <w:rPr>
-          <w:rFonts w:ascii="Helvetica" w:hAnsi="Helvetica"/>
-        </w:rPr>
-      </w:pPr>
-    </w:p>
-    <w:p>
-      <w:pPr>
-        <w:rPr>
-          <w:rFonts w:ascii="Helvetica" w:hAnsi="Helvetica"/>
-          <w:b/>
           <w:color w:val="808080" w:themeColor="background1" w:themeShade="80"/>
         </w:rPr>
       </w:pPr>
+      <w:bookmarkStart w:id="0" w:name="_GoBack"/>
+      <w:bookmarkEnd w:id="0"/>
       <w:r>
         <w:rPr>
           <w:rFonts w:ascii="Helvetica" w:hAnsi="Helvetica"/>
@@ -615,77 +260,69 @@
           <w:sz w:val="20"/>
           <w:szCs w:val="20"/>
         </w:rPr>
-        <w:t xml:space="preserve">The solution that meets the needs of keeping each item safe from the other is for the man to take the parrot with him the first trip. By doing this, the cat is left alone with the seed and it is highly unlikely that the cat will eat the seed. Then, he must go back and get the seed the second trip and </w:t>
-      </w:r>
-      <w:r>
-        <w:rPr>
-          <w:rFonts w:ascii="Helvetica" w:hAnsi="Helvetica"/>
+        <w:t>The solution that meets the needs of keeping each item safe from the other is for the man to take the parrot with him the first trip. By doing this, the cat is left alone with the seed and it is highly unlikely that the cat will eat the seed. Then, he must go back and get the seed the second trip and when dropping the seed off on the other side of the bank, take the parrot back to the original side again. This ensures that the parrot is not left alone to eat the seed. Once there, drop the parrot off and bring the cat with him to the goal side. This once again leaves the parrot alone on one side and leaves the cat with the seed and no potential harm to any item. Finally, the man makes one more trip to get the parrot and brings it back to the goal bank side and the man and all three items are now safely at their destination.</w:t>
+      </w:r>
+      <w:r>
+        <w:rPr>
+          <w:rFonts w:ascii="Helvetica" w:hAnsi="Helvetica"/>
+          <w:sz w:val="20"/>
+          <w:szCs w:val="20"/>
+        </w:rPr>
+        <w:t xml:space="preserve"> </w:t>
+      </w:r>
+      <w:r>
+        <w:rPr>
+          <w:rFonts w:ascii="Helvetica" w:hAnsi="Helvetica"/>
+          <w:sz w:val="20"/>
+          <w:szCs w:val="20"/>
+        </w:rPr>
+        <w:t>Taking the cat the second trip, then bringing the parrot back to the original side, and bringing the seed back the third trip, and returning for the parrot on the last trip once again, can also do this.</w:t>
+      </w:r>
+    </w:p>
+    <w:p>
+      <w:pPr>
+        <w:rPr>
+          <w:rFonts w:ascii="Helvetica" w:hAnsi="Helvetica"/>
+          <w:sz w:val="20"/>
+          <w:szCs w:val="20"/>
+        </w:rPr>
+      </w:pPr>
+    </w:p>
+    <w:p>
+      <w:pPr>
+        <w:rPr>
+          <w:rFonts w:ascii="Helvetica" w:hAnsi="Helvetica"/>
+          <w:b/>
+          <w:sz w:val="20"/>
+          <w:szCs w:val="20"/>
+        </w:rPr>
+      </w:pPr>
+      <w:r>
+        <w:rPr>
+          <w:rFonts w:ascii="Helvetica" w:hAnsi="Helvetica"/>
+          <w:b/>
+          <w:sz w:val="20"/>
+          <w:szCs w:val="20"/>
+        </w:rPr>
+        <w:t>Illustration:</w:t>
+      </w:r>
+    </w:p>
+    <w:p>
+      <w:pPr>
+        <w:rPr>
+          <w:rFonts w:ascii="Helvetica" w:hAnsi="Helvetica"/>
+          <w:sz w:val="20"/>
+          <w:szCs w:val="20"/>
+        </w:rPr>
+      </w:pPr>
+      <w:r>
+        <w:rPr>
+          <w:rFonts w:ascii="Helvetica" w:hAnsi="Helvetica"/>
+          <w:noProof/>
           <w:sz w:val="20"/>
           <w:szCs w:val="20"/>
         </w:rPr>
         <w:lastRenderedPageBreak/>
-        <w:t>when dropping the seed off on the other side of the bank, take the parrot back to the original side again. This ensures that the parrot is not left alone to eat the seed. Once there, drop the parrot off and bring the cat with him to the goal side. This once again leaves the parrot alone on one side and leaves the cat with the seed and no potential harm to any item. Finally, the man makes one more trip to get the parrot and brings it back to the goal bank side and the man and all three items are now safely at their destination.</w:t>
-      </w:r>
-      <w:r>
-        <w:rPr>
-          <w:rFonts w:ascii="Helvetica" w:hAnsi="Helvetica"/>
-          <w:sz w:val="20"/>
-          <w:szCs w:val="20"/>
-        </w:rPr>
-        <w:t xml:space="preserve"> </w:t>
-      </w:r>
-      <w:r>
-        <w:rPr>
-          <w:rFonts w:ascii="Helvetica" w:hAnsi="Helvetica"/>
-          <w:sz w:val="20"/>
-          <w:szCs w:val="20"/>
-        </w:rPr>
-        <w:t>Taking the cat the second trip, then bringing the parrot back to the original side, and bringing the seed back the third trip, and returning for the parrot on the last trip once again, can also do this.</w:t>
-      </w:r>
-    </w:p>
-    <w:p>
-      <w:pPr>
-        <w:rPr>
-          <w:rFonts w:ascii="Helvetica" w:hAnsi="Helvetica"/>
-          <w:sz w:val="20"/>
-          <w:szCs w:val="20"/>
-        </w:rPr>
-      </w:pPr>
-    </w:p>
-    <w:p>
-      <w:pPr>
-        <w:rPr>
-          <w:rFonts w:ascii="Helvetica" w:hAnsi="Helvetica"/>
-          <w:b/>
-          <w:sz w:val="20"/>
-          <w:szCs w:val="20"/>
-        </w:rPr>
-      </w:pPr>
-      <w:r>
-        <w:rPr>
-          <w:rFonts w:ascii="Helvetica" w:hAnsi="Helvetica"/>
-          <w:b/>
-          <w:sz w:val="20"/>
-          <w:szCs w:val="20"/>
-        </w:rPr>
-        <w:t>Illustration:</w:t>
-      </w:r>
-    </w:p>
-    <w:p>
-      <w:pPr>
-        <w:rPr>
-          <w:rFonts w:ascii="Helvetica" w:hAnsi="Helvetica"/>
-          <w:sz w:val="20"/>
-          <w:szCs w:val="20"/>
-        </w:rPr>
-      </w:pPr>
-      <w:r>
-        <w:rPr>
-          <w:rFonts w:ascii="Helvetica" w:hAnsi="Helvetica"/>
-          <w:noProof/>
-          <w:sz w:val="20"/>
-          <w:szCs w:val="20"/>
-        </w:rPr>
         <w:drawing>
           <wp:inline distT="0" distB="0" distL="0" distR="0" wp14:anchorId="6C1E0E5A" wp14:editId="65457C14">
             <wp:extent cx="5486400" cy="3657600"/>
@@ -735,8 +372,6 @@
           </wp:inline>
         </w:drawing>
       </w:r>
-      <w:bookmarkStart w:id="0" w:name="_GoBack"/>
-      <w:bookmarkEnd w:id="0"/>
     </w:p>
     <w:p>
       <w:pPr>
@@ -1045,6 +680,7 @@
           <w:sz w:val="20"/>
           <w:szCs w:val="20"/>
         </w:rPr>
+        <w:lastRenderedPageBreak/>
         <w:t>5. Choose a Solution and Develop a Plan to Implement It:</w:t>
       </w:r>
     </w:p>
@@ -1656,6 +1292,7 @@
           <w:sz w:val="20"/>
           <w:szCs w:val="20"/>
         </w:rPr>
+        <w:lastRenderedPageBreak/>
         <w:t>The solution for part a will meet the goal, however, it is slightly more difficult to apply to part b, and highly difficult and tedious to apply to part c.</w:t>
       </w:r>
       <w:r>

</xml_diff>

<commit_message>
Unknown change to document
Not sure. I did not change anything this time around
</commit_message>
<xml_diff>
--- a/ProblemSolving/Problem_Solving_Answers.docx
+++ b/ProblemSolving/Problem_Solving_Answers.docx
@@ -10,8 +10,6 @@
           <w:color w:val="808080" w:themeColor="background1" w:themeShade="80"/>
         </w:rPr>
       </w:pPr>
-      <w:bookmarkStart w:id="0" w:name="_GoBack"/>
-      <w:bookmarkEnd w:id="0"/>
       <w:r>
         <w:rPr>
           <w:rFonts w:ascii="Helvetica" w:hAnsi="Helvetica"/>
@@ -680,7 +678,6 @@
           <w:sz w:val="20"/>
           <w:szCs w:val="20"/>
         </w:rPr>
-        <w:lastRenderedPageBreak/>
         <w:t>5. Choose a Solution and Develop a Plan to Implement It:</w:t>
       </w:r>
     </w:p>
@@ -692,23 +689,23 @@
           <w:szCs w:val="20"/>
         </w:rPr>
       </w:pPr>
-      <w:proofErr w:type="gramStart"/>
-      <w:r>
-        <w:rPr>
-          <w:rFonts w:ascii="Helvetica" w:hAnsi="Helvetica"/>
-          <w:sz w:val="20"/>
-          <w:szCs w:val="20"/>
-        </w:rPr>
-        <w:t>For part a, each sock has a 1/3 chance of being black, brown, or white.</w:t>
-      </w:r>
-      <w:proofErr w:type="gramEnd"/>
-      <w:r>
-        <w:rPr>
-          <w:rFonts w:ascii="Helvetica" w:hAnsi="Helvetica"/>
-          <w:sz w:val="20"/>
-          <w:szCs w:val="20"/>
-        </w:rPr>
-        <w:t xml:space="preserve"> By grabbing 4, that exceeds the number of possibilities and guarantees a matching pair of one color. For part b, black socks have a pair ratio of 5/10 (10 socks) for the total number of socks, brown has a 3/10 (6 socks) pair ratio, and white has a 2/10 pair ratio (4 socks). By grabbing 18, the plan is as follows: 10 socks would cover the 5/10 </w:t>
+      <w:r>
+        <w:rPr>
+          <w:rFonts w:ascii="Helvetica" w:hAnsi="Helvetica"/>
+          <w:sz w:val="20"/>
+          <w:szCs w:val="20"/>
+        </w:rPr>
+        <w:t xml:space="preserve">For part a, each sock has </w:t>
+      </w:r>
+      <w:bookmarkStart w:id="0" w:name="_GoBack"/>
+      <w:bookmarkEnd w:id="0"/>
+      <w:r>
+        <w:rPr>
+          <w:rFonts w:ascii="Helvetica" w:hAnsi="Helvetica"/>
+          <w:sz w:val="20"/>
+          <w:szCs w:val="20"/>
+        </w:rPr>
+        <w:t xml:space="preserve">a 1/3 chance of being black, brown, or white. By grabbing 4, that exceeds the number of possibilities and guarantees a matching pair of one color. For part b, black socks have a pair ratio of 5/10 (10 socks) for the total number of socks, brown has a 3/10 (6 socks) pair ratio, and white has a 2/10 pair ratio (4 socks). By grabbing 18, the plan is as follows: 10 socks would cover the 5/10 </w:t>
       </w:r>
       <w:proofErr w:type="gramStart"/>
       <w:r>
@@ -1292,7 +1289,6 @@
           <w:sz w:val="20"/>
           <w:szCs w:val="20"/>
         </w:rPr>
-        <w:lastRenderedPageBreak/>
         <w:t>The solution for part a will meet the goal, however, it is slightly more difficult to apply to part b, and highly difficult and tedious to apply to part c.</w:t>
       </w:r>
       <w:r>

</xml_diff>